<commit_message>
Update final project document
</commit_message>
<xml_diff>
--- a/Final Project/Final Project.docx
+++ b/Final Project/Final Project.docx
@@ -36,7 +36,13 @@
         <w:rPr>
           <w:rFonts w:hint="eastAsia"/>
         </w:rPr>
-        <w:t>張嘉倪</w:t>
+        <w:t>許</w:t>
+      </w:r>
+      <w:r>
+        <w:rPr>
+          <w:rFonts w:hint="eastAsia"/>
+        </w:rPr>
+        <w:t>嘉倪</w:t>
       </w:r>
       <w:r>
         <w:rPr>
@@ -77,9 +83,6 @@
     <w:p>
       <w:pPr>
         <w:jc w:val="center"/>
-        <w:rPr>
-          <w:rFonts w:hint="eastAsia"/>
-        </w:rPr>
       </w:pPr>
     </w:p>
     <w:p>
@@ -460,6 +463,9 @@
         </w:rPr>
       </w:pPr>
       <w:r>
+        <w:rPr>
+          <w:noProof/>
+        </w:rPr>
         <w:drawing>
           <wp:anchor distT="0" distB="0" distL="114300" distR="114300" simplePos="0" relativeHeight="251659264" behindDoc="0" locked="0" layoutInCell="1" allowOverlap="1" wp14:anchorId="38F391FC" wp14:editId="7EE885C2">
             <wp:simplePos x="0" y="0"/>
@@ -579,6 +585,9 @@
         <w:t>：</w:t>
       </w:r>
       <w:r>
+        <w:rPr>
+          <w:noProof/>
+        </w:rPr>
         <mc:AlternateContent>
           <mc:Choice Requires="wps">
             <w:drawing>
@@ -832,6 +841,9 @@
         </mc:AlternateContent>
       </w:r>
       <w:r>
+        <w:rPr>
+          <w:noProof/>
+        </w:rPr>
         <w:drawing>
           <wp:anchor distT="0" distB="0" distL="114300" distR="114300" simplePos="0" relativeHeight="251658240" behindDoc="0" locked="0" layoutInCell="1" allowOverlap="1" wp14:anchorId="2E4B97E4" wp14:editId="34DEF0E1">
             <wp:simplePos x="0" y="0"/>
@@ -1022,6 +1034,7 @@
           <w:rFonts w:asciiTheme="minorEastAsia" w:hAnsiTheme="minorEastAsia"/>
           <w:b/>
           <w:bCs/>
+          <w:noProof/>
         </w:rPr>
         <w:drawing>
           <wp:inline distT="0" distB="0" distL="0" distR="0" wp14:anchorId="0BD4DC61" wp14:editId="1EEB4CE3">
@@ -1084,6 +1097,7 @@
           <w:rFonts w:asciiTheme="minorEastAsia" w:hAnsiTheme="minorEastAsia"/>
           <w:b/>
           <w:bCs/>
+          <w:noProof/>
         </w:rPr>
         <mc:AlternateContent>
           <mc:Choice Requires="wps">
@@ -1246,6 +1260,7 @@
           <w:rFonts w:asciiTheme="minorEastAsia" w:hAnsiTheme="minorEastAsia"/>
           <w:b/>
           <w:bCs/>
+          <w:noProof/>
         </w:rPr>
         <w:drawing>
           <wp:inline distT="0" distB="0" distL="0" distR="0" wp14:anchorId="6C23E7D8" wp14:editId="38824241">
@@ -1297,7 +1312,7 @@
     <w:p>
       <w:pPr>
         <w:rPr>
-          <w:rFonts w:asciiTheme="minorEastAsia" w:hAnsiTheme="minorEastAsia" w:hint="eastAsia"/>
+          <w:rFonts w:asciiTheme="minorEastAsia" w:hAnsiTheme="minorEastAsia"/>
           <w:b/>
           <w:bCs/>
         </w:rPr>
@@ -1306,7 +1321,7 @@
     <w:p>
       <w:pPr>
         <w:rPr>
-          <w:rFonts w:asciiTheme="minorEastAsia" w:hAnsiTheme="minorEastAsia" w:hint="eastAsia"/>
+          <w:rFonts w:asciiTheme="minorEastAsia" w:hAnsiTheme="minorEastAsia"/>
           <w:b/>
           <w:bCs/>
         </w:rPr>
@@ -1315,21 +1330,21 @@
     <w:p>
       <w:pPr>
         <w:rPr>
-          <w:rFonts w:asciiTheme="minorEastAsia" w:hAnsiTheme="minorEastAsia" w:hint="eastAsia"/>
+          <w:rFonts w:asciiTheme="minorEastAsia" w:hAnsiTheme="minorEastAsia"/>
         </w:rPr>
       </w:pPr>
     </w:p>
     <w:p>
       <w:pPr>
         <w:rPr>
-          <w:rFonts w:asciiTheme="minorEastAsia" w:hAnsiTheme="minorEastAsia" w:hint="eastAsia"/>
+          <w:rFonts w:asciiTheme="minorEastAsia" w:hAnsiTheme="minorEastAsia"/>
         </w:rPr>
       </w:pPr>
     </w:p>
     <w:p>
       <w:pPr>
         <w:rPr>
-          <w:rFonts w:asciiTheme="minorEastAsia" w:hAnsiTheme="minorEastAsia" w:hint="eastAsia"/>
+          <w:rFonts w:asciiTheme="minorEastAsia" w:hAnsiTheme="minorEastAsia"/>
           <w:b/>
           <w:bCs/>
         </w:rPr>
@@ -1369,6 +1384,7 @@
           <w:rFonts w:asciiTheme="minorEastAsia" w:hAnsiTheme="minorEastAsia"/>
           <w:b/>
           <w:bCs/>
+          <w:noProof/>
         </w:rPr>
         <w:lastRenderedPageBreak/>
         <w:drawing>
@@ -1484,126 +1500,18 @@
       <w:r>
         <w:rPr>
           <w:rFonts w:asciiTheme="minorEastAsia" w:hAnsiTheme="minorEastAsia"/>
-          <w:b/>
-          <w:bCs/>
-        </w:rPr>
-        <w:br w:type="page"/>
-      </w:r>
-    </w:p>
-    <w:p>
-      <w:pPr>
-        <w:rPr>
-          <w:rFonts w:asciiTheme="minorEastAsia" w:hAnsiTheme="minorEastAsia"/>
-        </w:rPr>
-      </w:pPr>
-      <w:r>
-        <w:rPr>
-          <w:rFonts w:asciiTheme="minorEastAsia" w:hAnsiTheme="minorEastAsia" w:hint="eastAsia"/>
-          <w:b/>
-          <w:bCs/>
-        </w:rPr>
-        <w:lastRenderedPageBreak/>
-        <w:t>五、遇到的問題：</w:t>
-      </w:r>
-      <w:r>
-        <w:rPr>
-          <w:rFonts w:asciiTheme="minorEastAsia" w:hAnsiTheme="minorEastAsia"/>
-          <w:b/>
-          <w:bCs/>
-        </w:rPr>
-        <w:br/>
-      </w:r>
-      <w:r>
-        <w:rPr>
-          <w:rFonts w:asciiTheme="minorEastAsia" w:hAnsiTheme="minorEastAsia" w:hint="eastAsia"/>
-        </w:rPr>
-        <w:t>1.沒有準確率</w:t>
-      </w:r>
-    </w:p>
-    <w:p>
-      <w:pPr>
-        <w:rPr>
-          <w:rFonts w:asciiTheme="minorEastAsia" w:hAnsiTheme="minorEastAsia"/>
-        </w:rPr>
-      </w:pPr>
-      <w:r>
-        <w:rPr>
-          <w:rFonts w:asciiTheme="minorEastAsia" w:hAnsiTheme="minorEastAsia" w:hint="eastAsia"/>
-        </w:rPr>
-        <w:t>2.</w:t>
-      </w:r>
-      <w:r>
-        <w:rPr>
-          <w:rFonts w:asciiTheme="minorEastAsia" w:hAnsiTheme="minorEastAsia" w:hint="eastAsia"/>
-        </w:rPr>
-        <w:t>決策樹後的圖無法輸出</w:t>
-      </w:r>
-    </w:p>
-    <w:p>
-      <w:pPr>
-        <w:rPr>
-          <w:rFonts w:asciiTheme="minorEastAsia" w:hAnsiTheme="minorEastAsia"/>
-        </w:rPr>
-      </w:pPr>
-    </w:p>
-    <w:p>
-      <w:pPr>
-        <w:rPr>
-          <w:rFonts w:asciiTheme="minorEastAsia" w:hAnsiTheme="minorEastAsia" w:hint="eastAsia"/>
-          <w:b/>
-          <w:bCs/>
-        </w:rPr>
-      </w:pPr>
-      <w:bookmarkStart w:id="0" w:name="_GoBack"/>
-      <w:r>
-        <w:rPr>
-          <w:rFonts w:asciiTheme="minorEastAsia" w:hAnsiTheme="minorEastAsia" w:hint="eastAsia"/>
-          <w:b/>
-          <w:bCs/>
-        </w:rPr>
-        <w:t>六、對這堂課的建議與希望學到的東西：</w:t>
-      </w:r>
-    </w:p>
-    <w:bookmarkEnd w:id="0"/>
-    <w:p>
-      <w:pPr>
-        <w:rPr>
-          <w:rFonts w:asciiTheme="minorEastAsia" w:hAnsiTheme="minorEastAsia"/>
-        </w:rPr>
-      </w:pPr>
-      <w:r>
-        <w:rPr>
-          <w:rFonts w:asciiTheme="minorEastAsia" w:hAnsiTheme="minorEastAsia" w:hint="eastAsia"/>
-        </w:rPr>
-        <w:t>1.希望可以在開課前先公告修課學生應具備之知識，或者調查上課學生的背景以製作教材。</w:t>
-      </w:r>
-    </w:p>
-    <w:p>
-      <w:pPr>
-        <w:rPr>
-          <w:rFonts w:asciiTheme="minorEastAsia" w:hAnsiTheme="minorEastAsia"/>
-        </w:rPr>
-      </w:pPr>
-      <w:r>
-        <w:rPr>
-          <w:rFonts w:asciiTheme="minorEastAsia" w:hAnsiTheme="minorEastAsia" w:hint="eastAsia"/>
-        </w:rPr>
-        <w:t>2.希望老師的講義與助教操作實作的內容可以相符，降低落差。</w:t>
-      </w:r>
-      <w:r>
-        <w:rPr>
-          <w:rFonts w:asciiTheme="minorEastAsia" w:hAnsiTheme="minorEastAsia"/>
+          <w:noProof/>
         </w:rPr>
         <mc:AlternateContent>
           <mc:Choice Requires="wps">
             <w:drawing>
-              <wp:anchor distT="0" distB="0" distL="114300" distR="114300" simplePos="0" relativeHeight="251666432" behindDoc="0" locked="0" layoutInCell="1" allowOverlap="1" wp14:anchorId="4239601A" wp14:editId="5B9029AA">
+              <wp:anchor distT="0" distB="0" distL="114300" distR="114300" simplePos="0" relativeHeight="251666432" behindDoc="0" locked="0" layoutInCell="1" allowOverlap="1" wp14:anchorId="4239601A" wp14:editId="735706D5">
                 <wp:simplePos x="0" y="0"/>
                 <wp:positionH relativeFrom="margin">
                   <wp:align>center</wp:align>
                 </wp:positionH>
                 <wp:positionV relativeFrom="paragraph">
-                  <wp:posOffset>2590800</wp:posOffset>
+                  <wp:posOffset>2952750</wp:posOffset>
                 </wp:positionV>
                 <wp:extent cx="6027420" cy="1219200"/>
                 <wp:effectExtent l="0" t="0" r="11430" b="19050"/>
@@ -1914,7 +1822,7 @@
           </mc:Choice>
           <mc:Fallback>
             <w:pict>
-              <v:rect w14:anchorId="4239601A" id="_x0000_s1028" style="position:absolute;margin-left:0;margin-top:204pt;width:474.6pt;height:96pt;z-index:251666432;visibility:visible;mso-wrap-style:square;mso-width-percent:0;mso-height-percent:0;mso-wrap-distance-left:9pt;mso-wrap-distance-top:0;mso-wrap-distance-right:9pt;mso-wrap-distance-bottom:0;mso-position-horizontal:center;mso-position-horizontal-relative:margin;mso-position-vertical:absolute;mso-position-vertical-relative:text;mso-width-percent:0;mso-height-percent:0;mso-width-relative:margin;mso-height-relative:margin;v-text-anchor:middle" o:gfxdata="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" filled="f" strokecolor="#7030a0" strokeweight="1pt">
+              <v:rect w14:anchorId="4239601A" id="_x0000_s1028" style="position:absolute;margin-left:0;margin-top:232.5pt;width:474.6pt;height:96pt;z-index:251666432;visibility:visible;mso-wrap-style:square;mso-width-percent:0;mso-height-percent:0;mso-wrap-distance-left:9pt;mso-wrap-distance-top:0;mso-wrap-distance-right:9pt;mso-wrap-distance-bottom:0;mso-position-horizontal:center;mso-position-horizontal-relative:margin;mso-position-vertical:absolute;mso-position-vertical-relative:text;mso-width-percent:0;mso-height-percent:0;mso-width-relative:margin;mso-height-relative:margin;v-text-anchor:middle" o:gfxdata="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" filled="f" strokecolor="#7030a0" strokeweight="1pt">
                 <v:textbox>
                   <w:txbxContent>
                     <w:p>
@@ -2173,11 +2081,120 @@
           </mc:Fallback>
         </mc:AlternateContent>
       </w:r>
+      <w:r>
+        <w:rPr>
+          <w:rFonts w:asciiTheme="minorEastAsia" w:hAnsiTheme="minorEastAsia"/>
+          <w:b/>
+          <w:bCs/>
+        </w:rPr>
+        <w:br w:type="page"/>
+      </w:r>
+      <w:bookmarkStart w:id="0" w:name="_GoBack"/>
+      <w:bookmarkEnd w:id="0"/>
     </w:p>
     <w:p>
       <w:pPr>
         <w:rPr>
+          <w:rFonts w:asciiTheme="minorEastAsia" w:hAnsiTheme="minorEastAsia"/>
+        </w:rPr>
+      </w:pPr>
+      <w:r>
+        <w:rPr>
           <w:rFonts w:asciiTheme="minorEastAsia" w:hAnsiTheme="minorEastAsia" w:hint="eastAsia"/>
+          <w:b/>
+          <w:bCs/>
+        </w:rPr>
+        <w:lastRenderedPageBreak/>
+        <w:t>五、遇到的問題：</w:t>
+      </w:r>
+      <w:r>
+        <w:rPr>
+          <w:rFonts w:asciiTheme="minorEastAsia" w:hAnsiTheme="minorEastAsia"/>
+          <w:b/>
+          <w:bCs/>
+        </w:rPr>
+        <w:br/>
+      </w:r>
+      <w:r>
+        <w:rPr>
+          <w:rFonts w:asciiTheme="minorEastAsia" w:hAnsiTheme="minorEastAsia" w:hint="eastAsia"/>
+        </w:rPr>
+        <w:t>1.沒有準確率</w:t>
+      </w:r>
+    </w:p>
+    <w:p>
+      <w:pPr>
+        <w:rPr>
+          <w:rFonts w:asciiTheme="minorEastAsia" w:hAnsiTheme="minorEastAsia"/>
+        </w:rPr>
+      </w:pPr>
+      <w:r>
+        <w:rPr>
+          <w:rFonts w:asciiTheme="minorEastAsia" w:hAnsiTheme="minorEastAsia" w:hint="eastAsia"/>
+        </w:rPr>
+        <w:t>2.</w:t>
+      </w:r>
+      <w:r>
+        <w:rPr>
+          <w:rFonts w:asciiTheme="minorEastAsia" w:hAnsiTheme="minorEastAsia" w:hint="eastAsia"/>
+        </w:rPr>
+        <w:t>決策樹後的圖無法輸出</w:t>
+      </w:r>
+    </w:p>
+    <w:p>
+      <w:pPr>
+        <w:rPr>
+          <w:rFonts w:asciiTheme="minorEastAsia" w:hAnsiTheme="minorEastAsia"/>
+        </w:rPr>
+      </w:pPr>
+    </w:p>
+    <w:p>
+      <w:pPr>
+        <w:rPr>
+          <w:rFonts w:asciiTheme="minorEastAsia" w:hAnsiTheme="minorEastAsia"/>
+          <w:b/>
+          <w:bCs/>
+        </w:rPr>
+      </w:pPr>
+      <w:r>
+        <w:rPr>
+          <w:rFonts w:asciiTheme="minorEastAsia" w:hAnsiTheme="minorEastAsia" w:hint="eastAsia"/>
+          <w:b/>
+          <w:bCs/>
+        </w:rPr>
+        <w:t>六、對這堂課的建議與希望學到的東西：</w:t>
+      </w:r>
+    </w:p>
+    <w:p>
+      <w:pPr>
+        <w:rPr>
+          <w:rFonts w:asciiTheme="minorEastAsia" w:hAnsiTheme="minorEastAsia"/>
+        </w:rPr>
+      </w:pPr>
+      <w:r>
+        <w:rPr>
+          <w:rFonts w:asciiTheme="minorEastAsia" w:hAnsiTheme="minorEastAsia" w:hint="eastAsia"/>
+        </w:rPr>
+        <w:t>1.希望可以在開課前先公告修課學生應具備之知識，或者調查上課學生的背景以製作教材。</w:t>
+      </w:r>
+    </w:p>
+    <w:p>
+      <w:pPr>
+        <w:rPr>
+          <w:rFonts w:asciiTheme="minorEastAsia" w:hAnsiTheme="minorEastAsia"/>
+        </w:rPr>
+      </w:pPr>
+      <w:r>
+        <w:rPr>
+          <w:rFonts w:asciiTheme="minorEastAsia" w:hAnsiTheme="minorEastAsia" w:hint="eastAsia"/>
+        </w:rPr>
+        <w:t>2.希望老師的講義與助教操作實作的內容可以相符，降低落差。</w:t>
+      </w:r>
+    </w:p>
+    <w:p>
+      <w:pPr>
+        <w:rPr>
+          <w:rFonts w:asciiTheme="minorEastAsia" w:hAnsiTheme="minorEastAsia"/>
           <w:b/>
           <w:bCs/>
         </w:rPr>
@@ -3486,6 +3503,7 @@
   <w:style w:type="character" w:default="1" w:styleId="a0">
     <w:name w:val="Default Paragraph Font"/>
     <w:uiPriority w:val="1"/>
+    <w:semiHidden/>
     <w:unhideWhenUsed/>
   </w:style>
   <w:style w:type="table" w:default="1" w:styleId="a1">

</xml_diff>